<commit_message>
Hope so, last commit of the project
</commit_message>
<xml_diff>
--- a/Final_Report.docx
+++ b/Final_Report.docx
@@ -1,6 +1,6 @@
 
 <file path=word/document.xml><?xml version="1.0" encoding="utf-8"?>
-<w:document xmlns:wpc="http://schemas.microsoft.com/office/word/2010/wordprocessingCanvas" xmlns:cx="http://schemas.microsoft.com/office/drawing/2014/chartex" xmlns:cx1="http://schemas.microsoft.com/office/drawing/2015/9/8/chartex" xmlns:cx2="http://schemas.microsoft.com/office/drawing/2015/10/21/chartex" xmlns:cx3="http://schemas.microsoft.com/office/drawing/2016/5/9/chartex" xmlns:cx4="http://schemas.microsoft.com/office/drawing/2016/5/10/chartex" xmlns:cx5="http://schemas.microsoft.com/office/drawing/2016/5/11/chartex" xmlns:cx6="http://schemas.microsoft.com/office/drawing/2016/5/12/chartex" xmlns:cx7="http://schemas.microsoft.com/office/drawing/2016/5/13/chartex" xmlns:cx8="http://schemas.microsoft.com/office/drawing/2016/5/14/chartex" xmlns:mc="http://schemas.openxmlformats.org/markup-compatibility/2006" xmlns:o="urn:schemas-microsoft-com:office:office" xmlns:r="http://schemas.openxmlformats.org/officeDocument/2006/relationships" xmlns:m="http://schemas.openxmlformats.org/officeDocument/2006/math" xmlns:v="urn:schemas-microsoft-com:vml" xmlns:wp14="http://schemas.microsoft.com/office/word/2010/wordprocessingDrawing" xmlns:wp="http://schemas.openxmlformats.org/drawingml/2006/wordprocessingDrawing" xmlns:w10="urn:schemas-microsoft-com:office:word" xmlns:w="http://schemas.openxmlformats.org/wordprocessingml/2006/main" xmlns:w14="http://schemas.microsoft.com/office/word/2010/wordml" xmlns:w15="http://schemas.microsoft.com/office/word/2012/wordml" xmlns:w16se="http://schemas.microsoft.com/office/word/2015/wordml/symex" xmlns:wpg="http://schemas.microsoft.com/office/word/2010/wordprocessingGroup" xmlns:wpi="http://schemas.microsoft.com/office/word/2010/wordprocessingInk" xmlns:wne="http://schemas.microsoft.com/office/word/2006/wordml" xmlns:wps="http://schemas.microsoft.com/office/word/2010/wordprocessingShape" mc:Ignorable="w14 w15 w16se wp14">
+<w:document xmlns:wpc="http://schemas.microsoft.com/office/word/2010/wordprocessingCanvas" xmlns:mo="http://schemas.microsoft.com/office/mac/office/2008/main" xmlns:mc="http://schemas.openxmlformats.org/markup-compatibility/2006" xmlns:mv="urn:schemas-microsoft-com:mac:vml" xmlns:o="urn:schemas-microsoft-com:office:office" xmlns:r="http://schemas.openxmlformats.org/officeDocument/2006/relationships" xmlns:m="http://schemas.openxmlformats.org/officeDocument/2006/math" xmlns:v="urn:schemas-microsoft-com:vml" xmlns:wp14="http://schemas.microsoft.com/office/word/2010/wordprocessingDrawing" xmlns:wp="http://schemas.openxmlformats.org/drawingml/2006/wordprocessingDrawing" xmlns:w10="urn:schemas-microsoft-com:office:word" xmlns:w="http://schemas.openxmlformats.org/wordprocessingml/2006/main" xmlns:w14="http://schemas.microsoft.com/office/word/2010/wordml" xmlns:w15="http://schemas.microsoft.com/office/word/2012/wordml" xmlns:wpg="http://schemas.microsoft.com/office/word/2010/wordprocessingGroup" xmlns:wpi="http://schemas.microsoft.com/office/word/2010/wordprocessingInk" xmlns:wne="http://schemas.microsoft.com/office/word/2006/wordml" xmlns:wps="http://schemas.microsoft.com/office/word/2010/wordprocessingShape" mc:Ignorable="w14 w15 wp14">
   <w:body>
     <w:p>
       <w:pPr>
@@ -48,19 +48,9 @@
         <w:spacing w:before="0"/>
         <w:ind w:left="360" w:right="-281"/>
       </w:pPr>
-      <w:proofErr w:type="spellStart"/>
-      <w:r>
-        <w:t>Datta</w:t>
-      </w:r>
-      <w:proofErr w:type="spellEnd"/>
-      <w:r>
-        <w:t xml:space="preserve"> Sainath </w:t>
-      </w:r>
-      <w:proofErr w:type="spellStart"/>
-      <w:r>
-        <w:t>Dwarampudi</w:t>
-      </w:r>
-      <w:proofErr w:type="spellEnd"/>
+      <w:r>
+        <w:t>Datta Sainath Dwarampudi</w:t>
+      </w:r>
     </w:p>
     <w:p>
       <w:pPr>
@@ -244,6 +234,7 @@
           <w:i/>
           <w:sz w:val="20"/>
         </w:rPr>
+        <w:lastRenderedPageBreak/>
         <w:t>Abstract</w:t>
       </w:r>
       <w:r>
@@ -578,8 +569,6 @@
         </w:rPr>
         <w:t>, a bot campaign created fake “buzz” about a tech company: automated stock trading algorithms acted on this chatter, resulting in a spurious 200-fold increase in market price. This has motivated us to actively deal with this issue by designing good classifiers using naïve Bayes and logistic regression for tweet analysis.</w:t>
       </w:r>
-      <w:bookmarkStart w:id="2" w:name="_GoBack"/>
-      <w:bookmarkEnd w:id="2"/>
     </w:p>
     <w:p>
       <w:pPr>
@@ -604,8 +593,8 @@
           <w:szCs w:val="21"/>
         </w:rPr>
       </w:pPr>
-      <w:bookmarkStart w:id="3" w:name="III._Related_Work"/>
-      <w:bookmarkEnd w:id="3"/>
+      <w:bookmarkStart w:id="2" w:name="III._Related_Work"/>
+      <w:bookmarkEnd w:id="2"/>
       <w:r>
         <w:rPr>
           <w:b/>
@@ -733,23 +722,7 @@
           <w:sz w:val="21"/>
           <w:szCs w:val="21"/>
         </w:rPr>
-        <w:t xml:space="preserve">] has studied and segregated twitter into 3 groups: 1) broadcasters, which have a large number of followers; 2) acquaintances, which have about the same number on either followers or </w:t>
-      </w:r>
-      <w:proofErr w:type="spellStart"/>
-      <w:r>
-        <w:rPr>
-          <w:sz w:val="21"/>
-          <w:szCs w:val="21"/>
-        </w:rPr>
-        <w:t>folling</w:t>
-      </w:r>
-      <w:proofErr w:type="spellEnd"/>
-      <w:r>
-        <w:rPr>
-          <w:sz w:val="21"/>
-          <w:szCs w:val="21"/>
-        </w:rPr>
-        <w:t>; and 3) miscreants and spammers, which follow a large number of follower but have few followers.  Twitter has attracted spammers to post spam content, due to its popularity and openness.  Fighting against spam on Twitter has been investigated in recent works [</w:t>
+        <w:t>] has studied and segregated twitter into 3 groups: 1) broadcasters, which have a large number of followers; 2) acquaintances, which have about the same number on either followers or folling; and 3) miscreants and spammers, which follow a large number of follower but have few followers.  Twitter has attracted spammers to post spam content, due to its popularity and openness.  Fighting against spam on Twitter has been investigated in recent works [</w:t>
       </w:r>
       <w:r>
         <w:rPr>
@@ -805,23 +778,7 @@
           <w:sz w:val="21"/>
           <w:szCs w:val="21"/>
         </w:rPr>
-        <w:t xml:space="preserve">].   </w:t>
-      </w:r>
-      <w:proofErr w:type="spellStart"/>
-      <w:r>
-        <w:rPr>
-          <w:sz w:val="21"/>
-          <w:szCs w:val="21"/>
-        </w:rPr>
-        <w:t>Yardi</w:t>
-      </w:r>
-      <w:proofErr w:type="spellEnd"/>
-      <w:r>
-        <w:rPr>
-          <w:sz w:val="21"/>
-          <w:szCs w:val="21"/>
-        </w:rPr>
-        <w:t xml:space="preserve"> et al. [</w:t>
+        <w:t>].   Yardi et al. [</w:t>
       </w:r>
       <w:r>
         <w:rPr>
@@ -856,23 +813,7 @@
           <w:sz w:val="21"/>
           <w:szCs w:val="21"/>
         </w:rPr>
-        <w:t xml:space="preserve">ons, include that spammer </w:t>
-      </w:r>
-      <w:proofErr w:type="spellStart"/>
-      <w:r>
-        <w:rPr>
-          <w:sz w:val="21"/>
-          <w:szCs w:val="21"/>
-        </w:rPr>
-        <w:t>ssend</w:t>
-      </w:r>
-      <w:proofErr w:type="spellEnd"/>
-      <w:r>
-        <w:rPr>
-          <w:sz w:val="21"/>
-          <w:szCs w:val="21"/>
-        </w:rPr>
-        <w:t xml:space="preserve"> more messages than legitimate users, and more likely to follow other spammers than legitimate users.  Thus, a high follower-to-</w:t>
+        <w:t>ons, include that spammer ssend more messages than legitimate users, and more likely to follow other spammers than legitimate users.  Thus, a high follower-to-</w:t>
       </w:r>
       <w:r>
         <w:rPr>
@@ -918,8 +859,8 @@
           <w:szCs w:val="21"/>
         </w:rPr>
       </w:pPr>
-      <w:bookmarkStart w:id="4" w:name="IV._data"/>
-      <w:bookmarkEnd w:id="4"/>
+      <w:bookmarkStart w:id="3" w:name="IV._data"/>
+      <w:bookmarkEnd w:id="3"/>
       <w:r>
         <w:rPr>
           <w:b/>
@@ -1077,8 +1018,8 @@
           <w:szCs w:val="21"/>
         </w:rPr>
       </w:pPr>
-      <w:bookmarkStart w:id="5" w:name="V._Algorithm(s)_used"/>
-      <w:bookmarkEnd w:id="5"/>
+      <w:bookmarkStart w:id="4" w:name="V._Algorithm(s)_used"/>
+      <w:bookmarkEnd w:id="4"/>
       <w:r>
         <w:rPr>
           <w:b/>
@@ -1245,62 +1186,21 @@
           <w:sz w:val="21"/>
           <w:szCs w:val="21"/>
         </w:rPr>
-        <w:t xml:space="preserve">numerical data we use </w:t>
-      </w:r>
-      <w:proofErr w:type="spellStart"/>
-      <w:r>
-        <w:rPr>
-          <w:sz w:val="21"/>
-          <w:szCs w:val="21"/>
-        </w:rPr>
-        <w:t>CountVectorizer</w:t>
-      </w:r>
-      <w:proofErr w:type="spellEnd"/>
-      <w:r>
-        <w:rPr>
-          <w:sz w:val="21"/>
-          <w:szCs w:val="21"/>
-        </w:rPr>
-        <w:t>()</w:t>
-      </w:r>
-      <w:r>
-        <w:rPr>
-          <w:sz w:val="21"/>
-          <w:szCs w:val="21"/>
-        </w:rPr>
-        <w:t xml:space="preserve"> </w:t>
-      </w:r>
-      <w:proofErr w:type="spellStart"/>
-      <w:r>
-        <w:rPr>
-          <w:sz w:val="21"/>
-          <w:szCs w:val="21"/>
-        </w:rPr>
-        <w:t>fuction</w:t>
-      </w:r>
-      <w:proofErr w:type="spellEnd"/>
-      <w:r>
-        <w:rPr>
-          <w:sz w:val="21"/>
-          <w:szCs w:val="21"/>
-        </w:rPr>
-        <w:t xml:space="preserve"> from </w:t>
-      </w:r>
-      <w:proofErr w:type="spellStart"/>
-      <w:r>
-        <w:rPr>
-          <w:sz w:val="21"/>
-          <w:szCs w:val="21"/>
-        </w:rPr>
-        <w:t>sklearn</w:t>
-      </w:r>
-      <w:proofErr w:type="spellEnd"/>
-      <w:r>
-        <w:rPr>
-          <w:sz w:val="21"/>
-          <w:szCs w:val="21"/>
-        </w:rPr>
-        <w:t xml:space="preserve"> to covert the </w:t>
+        <w:t>numerical data we use CountVectorizer()</w:t>
+      </w:r>
+      <w:r>
+        <w:rPr>
+          <w:sz w:val="21"/>
+          <w:szCs w:val="21"/>
+        </w:rPr>
+        <w:t xml:space="preserve"> fuction</w:t>
+      </w:r>
+      <w:r>
+        <w:rPr>
+          <w:sz w:val="21"/>
+          <w:szCs w:val="21"/>
+        </w:rPr>
+        <w:t xml:space="preserve"> from sklearn to covert the </w:t>
       </w:r>
       <w:r>
         <w:rPr>
@@ -1387,17 +1287,191 @@
           <w:sz w:val="21"/>
           <w:szCs w:val="21"/>
         </w:rPr>
-        <w:t xml:space="preserve"> the </w:t>
-      </w:r>
-      <w:proofErr w:type="spellStart"/>
-      <w:r>
-        <w:rPr>
-          <w:sz w:val="21"/>
-          <w:szCs w:val="21"/>
-        </w:rPr>
-        <w:t>StratifiedKFold</w:t>
-      </w:r>
-      <w:proofErr w:type="spellEnd"/>
+        <w:t xml:space="preserve"> the StratifiedKFold </w:t>
+      </w:r>
+      <w:r>
+        <w:rPr>
+          <w:sz w:val="21"/>
+          <w:szCs w:val="21"/>
+        </w:rPr>
+        <w:t>technique.</w:t>
+      </w:r>
+    </w:p>
+    <w:p>
+      <w:pPr>
+        <w:pStyle w:val="BodyText"/>
+        <w:rPr>
+          <w:sz w:val="21"/>
+          <w:szCs w:val="21"/>
+        </w:rPr>
+      </w:pPr>
+    </w:p>
+    <w:p>
+      <w:pPr>
+        <w:jc w:val="center"/>
+        <w:rPr>
+          <w:b/>
+          <w:sz w:val="21"/>
+          <w:szCs w:val="21"/>
+        </w:rPr>
+      </w:pPr>
+      <w:r>
+        <w:rPr>
+          <w:b/>
+          <w:sz w:val="21"/>
+          <w:szCs w:val="21"/>
+        </w:rPr>
+        <w:t>V.IV. ALGORITHMS USED</w:t>
+      </w:r>
+    </w:p>
+    <w:p>
+      <w:pPr>
+        <w:pStyle w:val="BodyText"/>
+        <w:ind w:firstLine="720"/>
+        <w:rPr>
+          <w:sz w:val="21"/>
+          <w:szCs w:val="21"/>
+        </w:rPr>
+      </w:pPr>
+      <w:r>
+        <w:rPr>
+          <w:sz w:val="21"/>
+          <w:szCs w:val="21"/>
+        </w:rPr>
+        <w:t>One the best methods to classify text data is Naïve Bayes. As Wikipedia states that “Naïve Bayes is a popular (baseline) method for text categorization, the problem of judging documents as belonging to one category or the other (such as spam or legitimate, sports or politics, etc.) with word frequencies as the features”. For discrete features like the ones encountered in document classification (include spam filtering), Multinomial and Bernoulli distributions are very popular.</w:t>
+      </w:r>
+    </w:p>
+    <w:p>
+      <w:pPr>
+        <w:pStyle w:val="BodyText"/>
+        <w:rPr>
+          <w:sz w:val="21"/>
+          <w:szCs w:val="21"/>
+        </w:rPr>
+      </w:pPr>
+    </w:p>
+    <w:p>
+      <w:pPr>
+        <w:jc w:val="center"/>
+        <w:rPr>
+          <w:b/>
+          <w:sz w:val="21"/>
+          <w:szCs w:val="21"/>
+        </w:rPr>
+      </w:pPr>
+      <w:r>
+        <w:rPr>
+          <w:b/>
+          <w:sz w:val="21"/>
+          <w:szCs w:val="21"/>
+        </w:rPr>
+        <w:t xml:space="preserve">V.IV.I.  </w:t>
+      </w:r>
+      <w:r>
+        <w:rPr>
+          <w:b/>
+          <w:sz w:val="21"/>
+          <w:szCs w:val="21"/>
+        </w:rPr>
+        <w:t>Multinomial Naïve Bayes</w:t>
+      </w:r>
+      <w:r>
+        <w:rPr>
+          <w:b/>
+          <w:sz w:val="21"/>
+          <w:szCs w:val="21"/>
+        </w:rPr>
+        <w:t>.</w:t>
+      </w:r>
+    </w:p>
+    <w:p>
+      <w:pPr>
+        <w:jc w:val="both"/>
+        <w:rPr>
+          <w:sz w:val="21"/>
+          <w:szCs w:val="21"/>
+        </w:rPr>
+      </w:pPr>
+    </w:p>
+    <w:p>
+      <w:pPr>
+        <w:pStyle w:val="BodyText"/>
+        <w:ind w:firstLine="720"/>
+        <w:rPr>
+          <w:sz w:val="21"/>
+          <w:szCs w:val="21"/>
+        </w:rPr>
+      </w:pPr>
+      <w:r>
+        <w:rPr>
+          <w:sz w:val="21"/>
+          <w:szCs w:val="21"/>
+        </w:rPr>
+        <w:t>Wikipedia defines Multinomial Naïve Bayes as “A multinomial event model, samples (feature vectors)</w:t>
+      </w:r>
+      <w:r>
+        <w:rPr>
+          <w:sz w:val="21"/>
+          <w:szCs w:val="21"/>
+        </w:rPr>
+        <w:t xml:space="preserve"> that represent</w:t>
+      </w:r>
+      <w:r>
+        <w:rPr>
+          <w:sz w:val="21"/>
+          <w:szCs w:val="21"/>
+        </w:rPr>
+        <w:t xml:space="preserve"> the frequencies with which certain events have been generated by a multinomial where </w:t>
+      </w:r>
+      <w:r>
+        <w:rPr>
+          <w:sz w:val="21"/>
+          <w:szCs w:val="21"/>
+        </w:rPr>
+        <w:t xml:space="preserve">the probability that event </w:t>
+      </w:r>
+      <w:r>
+        <w:rPr>
+          <w:sz w:val="21"/>
+          <w:szCs w:val="21"/>
+        </w:rPr>
+        <w:t>occurs</w:t>
+      </w:r>
+      <w:r>
+        <w:rPr>
+          <w:sz w:val="21"/>
+          <w:szCs w:val="21"/>
+        </w:rPr>
+        <w:t>”</w:t>
+      </w:r>
+      <w:r>
+        <w:rPr>
+          <w:sz w:val="21"/>
+          <w:szCs w:val="21"/>
+        </w:rPr>
+        <w:t xml:space="preserve">. A feature vector </w:t>
+      </w:r>
+      <w:r>
+        <w:rPr>
+          <w:sz w:val="21"/>
+          <w:szCs w:val="21"/>
+        </w:rPr>
+        <w:t>is represented as a histogram, by</w:t>
+      </w:r>
+      <w:r>
+        <w:rPr>
+          <w:sz w:val="21"/>
+          <w:szCs w:val="21"/>
+        </w:rPr>
+        <w:t xml:space="preserve"> coun</w:t>
+      </w:r>
+      <w:r>
+        <w:rPr>
+          <w:sz w:val="21"/>
+          <w:szCs w:val="21"/>
+        </w:rPr>
+        <w:t>ting the number of times event was observed for an</w:t>
+      </w:r>
       <w:r>
         <w:rPr>
           <w:sz w:val="21"/>
@@ -1410,20 +1484,42 @@
           <w:sz w:val="21"/>
           <w:szCs w:val="21"/>
         </w:rPr>
-        <w:t>technique.</w:t>
-      </w:r>
-    </w:p>
-    <w:p>
-      <w:pPr>
-        <w:pStyle w:val="BodyText"/>
-        <w:rPr>
-          <w:sz w:val="21"/>
-          <w:szCs w:val="21"/>
-        </w:rPr>
-      </w:pPr>
-    </w:p>
-    <w:p>
-      <w:pPr>
+        <w:t>instance</w:t>
+      </w:r>
+      <w:r>
+        <w:rPr>
+          <w:sz w:val="21"/>
+          <w:szCs w:val="21"/>
+        </w:rPr>
+        <w:t>. This is the event model typically</w:t>
+      </w:r>
+      <w:r>
+        <w:rPr>
+          <w:sz w:val="21"/>
+          <w:szCs w:val="21"/>
+        </w:rPr>
+        <w:t xml:space="preserve"> is</w:t>
+      </w:r>
+      <w:r>
+        <w:rPr>
+          <w:sz w:val="21"/>
+          <w:szCs w:val="21"/>
+        </w:rPr>
+        <w:t xml:space="preserve"> used for document classification, with events representing the occurrence of a word in a single document (see bag of words assumption).</w:t>
+      </w:r>
+    </w:p>
+    <w:p>
+      <w:pPr>
+        <w:pStyle w:val="BodyText"/>
+        <w:rPr>
+          <w:sz w:val="21"/>
+          <w:szCs w:val="21"/>
+        </w:rPr>
+      </w:pPr>
+    </w:p>
+    <w:p>
+      <w:pPr>
+        <w:pStyle w:val="BodyText"/>
         <w:jc w:val="center"/>
         <w:rPr>
           <w:b/>
@@ -1437,8 +1533,33 @@
           <w:sz w:val="21"/>
           <w:szCs w:val="21"/>
         </w:rPr>
-        <w:t>V.IV. ALGORITHMS USED</w:t>
-      </w:r>
+        <w:t>V.</w:t>
+      </w:r>
+      <w:r>
+        <w:rPr>
+          <w:b/>
+          <w:sz w:val="21"/>
+          <w:szCs w:val="21"/>
+        </w:rPr>
+        <w:t>IV. II.</w:t>
+      </w:r>
+      <w:r>
+        <w:rPr>
+          <w:b/>
+          <w:sz w:val="21"/>
+          <w:szCs w:val="21"/>
+        </w:rPr>
+        <w:t xml:space="preserve"> Bernoulli Naïve Bayes.</w:t>
+      </w:r>
+    </w:p>
+    <w:p>
+      <w:pPr>
+        <w:pStyle w:val="BodyText"/>
+        <w:rPr>
+          <w:sz w:val="21"/>
+          <w:szCs w:val="21"/>
+        </w:rPr>
+      </w:pPr>
     </w:p>
     <w:p>
       <w:pPr>
@@ -1454,20 +1575,38 @@
           <w:sz w:val="21"/>
           <w:szCs w:val="21"/>
         </w:rPr>
-        <w:t>One the best methods to classify text data is Naïve Bayes. As Wikipedia states that “Naïve Bayes is a popular (baseline) method for text categorization, the problem of judging documents as belonging to one category or the other (such as spam or legitimate, sports or politics, etc.) with word frequencies as the features”. For discrete features like the ones encountered in document classification (include spam filtering), Multinomial and Bernoulli distributions are very popular.</w:t>
-      </w:r>
-    </w:p>
-    <w:p>
-      <w:pPr>
-        <w:pStyle w:val="BodyText"/>
-        <w:rPr>
-          <w:sz w:val="21"/>
-          <w:szCs w:val="21"/>
-        </w:rPr>
-      </w:pPr>
-    </w:p>
-    <w:p>
-      <w:pPr>
+        <w:t>In the multivariate Bernoulli event model, features are independent booleans (binary variables) describing inputs. Like the multinomial model, this model is popular for document classification tasks where binary term occurrence features are used rather than term frequencies. This event model is especially popular for classifying short texts. It has the benefit of explicitly modelling the absence of terms.</w:t>
+      </w:r>
+    </w:p>
+    <w:p>
+      <w:pPr>
+        <w:pStyle w:val="BodyText"/>
+        <w:rPr>
+          <w:sz w:val="21"/>
+          <w:szCs w:val="21"/>
+        </w:rPr>
+      </w:pPr>
+    </w:p>
+    <w:p>
+      <w:pPr>
+        <w:pStyle w:val="BodyText"/>
+        <w:ind w:firstLine="720"/>
+        <w:rPr>
+          <w:sz w:val="21"/>
+          <w:szCs w:val="21"/>
+        </w:rPr>
+      </w:pPr>
+      <w:r>
+        <w:rPr>
+          <w:sz w:val="21"/>
+          <w:szCs w:val="21"/>
+        </w:rPr>
+        <w:t>A Naive Bayes classifier with a Bernoulli event model is not the same as a multinomial NB classifier with frequency counts truncated to one.</w:t>
+      </w:r>
+    </w:p>
+    <w:p>
+      <w:pPr>
+        <w:pStyle w:val="BodyText"/>
         <w:jc w:val="center"/>
         <w:rPr>
           <w:b/>
@@ -1481,28 +1620,12 @@
           <w:sz w:val="21"/>
           <w:szCs w:val="21"/>
         </w:rPr>
-        <w:t xml:space="preserve">V.IV.I.  </w:t>
-      </w:r>
-      <w:r>
-        <w:rPr>
-          <w:b/>
-          <w:sz w:val="21"/>
-          <w:szCs w:val="21"/>
-        </w:rPr>
-        <w:t>Multinomial Naïve Bayes</w:t>
-      </w:r>
-      <w:r>
-        <w:rPr>
-          <w:b/>
-          <w:sz w:val="21"/>
-          <w:szCs w:val="21"/>
-        </w:rPr>
-        <w:t>.</w:t>
-      </w:r>
-    </w:p>
-    <w:p>
-      <w:pPr>
-        <w:jc w:val="both"/>
+        <w:t>V.IV.III. Logistic Regression</w:t>
+      </w:r>
+    </w:p>
+    <w:p>
+      <w:pPr>
+        <w:pStyle w:val="BodyText"/>
         <w:rPr>
           <w:sz w:val="21"/>
           <w:szCs w:val="21"/>
@@ -1523,261 +1646,6 @@
           <w:sz w:val="21"/>
           <w:szCs w:val="21"/>
         </w:rPr>
-        <w:t>Wikipedia defines Multinomial Naïve Bayes as “A multinomial event model, samples (feature vectors)</w:t>
-      </w:r>
-      <w:r>
-        <w:rPr>
-          <w:sz w:val="21"/>
-          <w:szCs w:val="21"/>
-        </w:rPr>
-        <w:t xml:space="preserve"> that represent</w:t>
-      </w:r>
-      <w:r>
-        <w:rPr>
-          <w:sz w:val="21"/>
-          <w:szCs w:val="21"/>
-        </w:rPr>
-        <w:t xml:space="preserve"> the frequencies with which certain events have been generated by a multinomial where </w:t>
-      </w:r>
-      <w:r>
-        <w:rPr>
-          <w:sz w:val="21"/>
-          <w:szCs w:val="21"/>
-        </w:rPr>
-        <w:t xml:space="preserve">the probability that event </w:t>
-      </w:r>
-      <w:r>
-        <w:rPr>
-          <w:sz w:val="21"/>
-          <w:szCs w:val="21"/>
-        </w:rPr>
-        <w:t>occurs</w:t>
-      </w:r>
-      <w:r>
-        <w:rPr>
-          <w:sz w:val="21"/>
-          <w:szCs w:val="21"/>
-        </w:rPr>
-        <w:t>”</w:t>
-      </w:r>
-      <w:r>
-        <w:rPr>
-          <w:sz w:val="21"/>
-          <w:szCs w:val="21"/>
-        </w:rPr>
-        <w:t xml:space="preserve">. A feature vector </w:t>
-      </w:r>
-      <w:r>
-        <w:rPr>
-          <w:sz w:val="21"/>
-          <w:szCs w:val="21"/>
-        </w:rPr>
-        <w:t>is represented as a histogram, by</w:t>
-      </w:r>
-      <w:r>
-        <w:rPr>
-          <w:sz w:val="21"/>
-          <w:szCs w:val="21"/>
-        </w:rPr>
-        <w:t xml:space="preserve"> coun</w:t>
-      </w:r>
-      <w:r>
-        <w:rPr>
-          <w:sz w:val="21"/>
-          <w:szCs w:val="21"/>
-        </w:rPr>
-        <w:t>ting the number of times event was observed for an</w:t>
-      </w:r>
-      <w:r>
-        <w:rPr>
-          <w:sz w:val="21"/>
-          <w:szCs w:val="21"/>
-        </w:rPr>
-        <w:t xml:space="preserve"> </w:t>
-      </w:r>
-      <w:r>
-        <w:rPr>
-          <w:sz w:val="21"/>
-          <w:szCs w:val="21"/>
-        </w:rPr>
-        <w:t>instance</w:t>
-      </w:r>
-      <w:r>
-        <w:rPr>
-          <w:sz w:val="21"/>
-          <w:szCs w:val="21"/>
-        </w:rPr>
-        <w:t>. This is the event model typically</w:t>
-      </w:r>
-      <w:r>
-        <w:rPr>
-          <w:sz w:val="21"/>
-          <w:szCs w:val="21"/>
-        </w:rPr>
-        <w:t xml:space="preserve"> is</w:t>
-      </w:r>
-      <w:r>
-        <w:rPr>
-          <w:sz w:val="21"/>
-          <w:szCs w:val="21"/>
-        </w:rPr>
-        <w:t xml:space="preserve"> used for document classification, with events representing the occurrence of a word in a single document (see bag of words assumption).</w:t>
-      </w:r>
-    </w:p>
-    <w:p>
-      <w:pPr>
-        <w:pStyle w:val="BodyText"/>
-        <w:rPr>
-          <w:sz w:val="21"/>
-          <w:szCs w:val="21"/>
-        </w:rPr>
-      </w:pPr>
-    </w:p>
-    <w:p>
-      <w:pPr>
-        <w:pStyle w:val="BodyText"/>
-        <w:jc w:val="center"/>
-        <w:rPr>
-          <w:b/>
-          <w:sz w:val="21"/>
-          <w:szCs w:val="21"/>
-        </w:rPr>
-      </w:pPr>
-      <w:r>
-        <w:rPr>
-          <w:b/>
-          <w:sz w:val="21"/>
-          <w:szCs w:val="21"/>
-        </w:rPr>
-        <w:t>V.</w:t>
-      </w:r>
-      <w:r>
-        <w:rPr>
-          <w:b/>
-          <w:sz w:val="21"/>
-          <w:szCs w:val="21"/>
-        </w:rPr>
-        <w:t>IV. II.</w:t>
-      </w:r>
-      <w:r>
-        <w:rPr>
-          <w:b/>
-          <w:sz w:val="21"/>
-          <w:szCs w:val="21"/>
-        </w:rPr>
-        <w:t xml:space="preserve"> Bernoulli Naïve Bayes.</w:t>
-      </w:r>
-    </w:p>
-    <w:p>
-      <w:pPr>
-        <w:pStyle w:val="BodyText"/>
-        <w:rPr>
-          <w:sz w:val="21"/>
-          <w:szCs w:val="21"/>
-        </w:rPr>
-      </w:pPr>
-    </w:p>
-    <w:p>
-      <w:pPr>
-        <w:pStyle w:val="BodyText"/>
-        <w:ind w:firstLine="720"/>
-        <w:rPr>
-          <w:sz w:val="21"/>
-          <w:szCs w:val="21"/>
-        </w:rPr>
-      </w:pPr>
-      <w:r>
-        <w:rPr>
-          <w:sz w:val="21"/>
-          <w:szCs w:val="21"/>
-        </w:rPr>
-        <w:t xml:space="preserve">In the multivariate Bernoulli event model, features are independent </w:t>
-      </w:r>
-      <w:proofErr w:type="spellStart"/>
-      <w:r>
-        <w:rPr>
-          <w:sz w:val="21"/>
-          <w:szCs w:val="21"/>
-        </w:rPr>
-        <w:t>booleans</w:t>
-      </w:r>
-      <w:proofErr w:type="spellEnd"/>
-      <w:r>
-        <w:rPr>
-          <w:sz w:val="21"/>
-          <w:szCs w:val="21"/>
-        </w:rPr>
-        <w:t xml:space="preserve"> (binary variables) describing inputs. Like the multinomial model, this model is popular for document classification tasks where binary term occurrence features are used rather than term frequencies. This event model is especially popular for classifying short texts. It has the benefit of explicitly modelling the absence of terms.</w:t>
-      </w:r>
-    </w:p>
-    <w:p>
-      <w:pPr>
-        <w:pStyle w:val="BodyText"/>
-        <w:rPr>
-          <w:sz w:val="21"/>
-          <w:szCs w:val="21"/>
-        </w:rPr>
-      </w:pPr>
-    </w:p>
-    <w:p>
-      <w:pPr>
-        <w:pStyle w:val="BodyText"/>
-        <w:ind w:firstLine="720"/>
-        <w:rPr>
-          <w:sz w:val="21"/>
-          <w:szCs w:val="21"/>
-        </w:rPr>
-      </w:pPr>
-      <w:r>
-        <w:rPr>
-          <w:sz w:val="21"/>
-          <w:szCs w:val="21"/>
-        </w:rPr>
-        <w:t>A Naive Bayes classifier with a Bernoulli event model is not the same as a multinomial NB classifier with frequency counts truncated to one.</w:t>
-      </w:r>
-    </w:p>
-    <w:p>
-      <w:pPr>
-        <w:pStyle w:val="BodyText"/>
-        <w:jc w:val="center"/>
-        <w:rPr>
-          <w:b/>
-          <w:sz w:val="21"/>
-          <w:szCs w:val="21"/>
-        </w:rPr>
-      </w:pPr>
-      <w:r>
-        <w:rPr>
-          <w:b/>
-          <w:sz w:val="21"/>
-          <w:szCs w:val="21"/>
-        </w:rPr>
-        <w:t>V.IV.III. Logistic Regression</w:t>
-      </w:r>
-    </w:p>
-    <w:p>
-      <w:pPr>
-        <w:pStyle w:val="BodyText"/>
-        <w:rPr>
-          <w:sz w:val="21"/>
-          <w:szCs w:val="21"/>
-        </w:rPr>
-      </w:pPr>
-    </w:p>
-    <w:p>
-      <w:pPr>
-        <w:pStyle w:val="BodyText"/>
-        <w:ind w:firstLine="720"/>
-        <w:rPr>
-          <w:sz w:val="21"/>
-          <w:szCs w:val="21"/>
-        </w:rPr>
-      </w:pPr>
-      <w:r>
-        <w:rPr>
-          <w:sz w:val="21"/>
-          <w:szCs w:val="21"/>
-        </w:rPr>
         <w:t xml:space="preserve">We also used another popular method to classify the </w:t>
       </w:r>
       <w:r>
@@ -1785,6 +1653,7 @@
           <w:sz w:val="21"/>
           <w:szCs w:val="21"/>
         </w:rPr>
+        <w:lastRenderedPageBreak/>
         <w:t xml:space="preserve">data i.e. by </w:t>
       </w:r>
     </w:p>
@@ -2083,23 +1952,7 @@
           <w:sz w:val="21"/>
           <w:szCs w:val="21"/>
         </w:rPr>
-        <w:t xml:space="preserve">In this step, </w:t>
-      </w:r>
-      <w:proofErr w:type="spellStart"/>
-      <w:r>
-        <w:rPr>
-          <w:sz w:val="21"/>
-          <w:szCs w:val="21"/>
-        </w:rPr>
-        <w:t>when ever</w:t>
-      </w:r>
-      <w:proofErr w:type="spellEnd"/>
-      <w:r>
-        <w:rPr>
-          <w:sz w:val="21"/>
-          <w:szCs w:val="21"/>
-        </w:rPr>
-        <w:t xml:space="preserve"> we will recognize a bot phrase in the account, we will change the value of account to 2.</w:t>
+        <w:t>In this step, when ever we will recognize a bot phrase in the account, we will change the value of account to 2.</w:t>
       </w:r>
     </w:p>
     <w:p>
@@ -2450,6 +2303,7 @@
           <w:sz w:val="21"/>
           <w:szCs w:val="21"/>
         </w:rPr>
+        <w:lastRenderedPageBreak/>
         <w:tab/>
         <w:t>Here we could see that most of the bot accounts were filtered directly.  Precisely, 29 of the 50 accounts can be directly categorized as bot leading to increase in accuracy of 58%.</w:t>
       </w:r>
@@ -2745,23 +2599,7 @@
           <w:szCs w:val="21"/>
         </w:rPr>
         <w:tab/>
-        <w:t xml:space="preserve">When we applied this step on training bot data, we could find that several accounts around 250 were discovered with condition leading to </w:t>
-      </w:r>
-      <w:proofErr w:type="spellStart"/>
-      <w:r>
-        <w:rPr>
-          <w:sz w:val="21"/>
-          <w:szCs w:val="21"/>
-        </w:rPr>
-        <w:t>a</w:t>
-      </w:r>
-      <w:proofErr w:type="spellEnd"/>
-      <w:r>
-        <w:rPr>
-          <w:sz w:val="21"/>
-          <w:szCs w:val="21"/>
-        </w:rPr>
-        <w:t xml:space="preserve"> accuracy change of 19%.</w:t>
+        <w:t>When we applied this step on training bot data, we could find that several accounts around 250 were discovered with condition leading to a accuracy change of 19%.</w:t>
       </w:r>
     </w:p>
     <w:p>
@@ -3100,6 +2938,7 @@
           <w:sz w:val="21"/>
           <w:szCs w:val="21"/>
         </w:rPr>
+        <w:lastRenderedPageBreak/>
         <w:drawing>
           <wp:inline distT="0" distB="0" distL="0" distR="0" wp14:anchorId="4F630705" wp14:editId="5DBA730A">
             <wp:extent cx="3150870" cy="2109470"/>
@@ -3645,6 +3484,7 @@
           <w:sz w:val="21"/>
           <w:szCs w:val="21"/>
         </w:rPr>
+        <w:lastRenderedPageBreak/>
         <w:tab/>
         <w:t>When we applied this step on our</w:t>
       </w:r>
@@ -4226,23 +4066,7 @@
           <w:szCs w:val="21"/>
         </w:rPr>
         <w:tab/>
-        <w:t xml:space="preserve">So, during calculation of accuracy, we shall consider value 3 as 0 and rest of the </w:t>
-      </w:r>
-      <w:proofErr w:type="spellStart"/>
-      <w:r>
-        <w:rPr>
-          <w:sz w:val="21"/>
-          <w:szCs w:val="21"/>
-        </w:rPr>
-        <w:t>valueas</w:t>
-      </w:r>
-      <w:proofErr w:type="spellEnd"/>
-      <w:r>
-        <w:rPr>
-          <w:sz w:val="21"/>
-          <w:szCs w:val="21"/>
-        </w:rPr>
-        <w:t xml:space="preserve"> as a positive value for bots.</w:t>
+        <w:t>So, during calculation of accuracy, we shall consider value 3 as 0 and rest of the valueas as a positive value for bots.</w:t>
       </w:r>
     </w:p>
     <w:p>
@@ -4375,55 +4199,7 @@
           <w:sz w:val="21"/>
           <w:szCs w:val="21"/>
         </w:rPr>
-        <w:t xml:space="preserve">calculated the average accuracy, recall, precision, f1 and </w:t>
-      </w:r>
-      <w:proofErr w:type="spellStart"/>
-      <w:r>
-        <w:rPr>
-          <w:sz w:val="21"/>
-          <w:szCs w:val="21"/>
-        </w:rPr>
-        <w:t>roc_auc</w:t>
-      </w:r>
-      <w:proofErr w:type="spellEnd"/>
-      <w:r>
-        <w:rPr>
-          <w:sz w:val="21"/>
-          <w:szCs w:val="21"/>
-        </w:rPr>
-        <w:t xml:space="preserve">(area under curve) scores for the 10-fold values and plotted an ROC curve by using the </w:t>
-      </w:r>
-      <w:proofErr w:type="spellStart"/>
-      <w:r>
-        <w:rPr>
-          <w:sz w:val="21"/>
-          <w:szCs w:val="21"/>
-        </w:rPr>
-        <w:t>tpr</w:t>
-      </w:r>
-      <w:proofErr w:type="spellEnd"/>
-      <w:r>
-        <w:rPr>
-          <w:sz w:val="21"/>
-          <w:szCs w:val="21"/>
-        </w:rPr>
-        <w:t xml:space="preserve"> and </w:t>
-      </w:r>
-      <w:proofErr w:type="spellStart"/>
-      <w:r>
-        <w:rPr>
-          <w:sz w:val="21"/>
-          <w:szCs w:val="21"/>
-        </w:rPr>
-        <w:t>fpr</w:t>
-      </w:r>
-      <w:proofErr w:type="spellEnd"/>
-      <w:r>
-        <w:rPr>
-          <w:sz w:val="21"/>
-          <w:szCs w:val="21"/>
-        </w:rPr>
-        <w:t xml:space="preserve"> values.</w:t>
+        <w:t>calculated the average accuracy, recall, precision, f1 and roc_auc(area under curve) scores for the 10-fold values and plotted an ROC curve by using the tpr and fpr values.</w:t>
       </w:r>
     </w:p>
     <w:p>
@@ -4490,7 +4266,6 @@
                 <w:szCs w:val="21"/>
               </w:rPr>
             </w:pPr>
-            <w:proofErr w:type="spellStart"/>
             <w:r>
               <w:rPr>
                 <w:sz w:val="21"/>
@@ -4498,7 +4273,6 @@
               </w:rPr>
               <w:t>MultinoialNB</w:t>
             </w:r>
-            <w:proofErr w:type="spellEnd"/>
           </w:p>
         </w:tc>
         <w:tc>
@@ -4513,7 +4287,6 @@
                 <w:szCs w:val="21"/>
               </w:rPr>
             </w:pPr>
-            <w:proofErr w:type="spellStart"/>
             <w:r>
               <w:rPr>
                 <w:sz w:val="21"/>
@@ -4521,7 +4294,6 @@
               </w:rPr>
               <w:t>BernoulliNB</w:t>
             </w:r>
-            <w:proofErr w:type="spellEnd"/>
           </w:p>
         </w:tc>
         <w:tc>
@@ -4536,7 +4308,6 @@
                 <w:szCs w:val="21"/>
               </w:rPr>
             </w:pPr>
-            <w:proofErr w:type="spellStart"/>
             <w:r>
               <w:rPr>
                 <w:sz w:val="21"/>
@@ -4544,7 +4315,6 @@
               </w:rPr>
               <w:t>LogisticReg</w:t>
             </w:r>
-            <w:proofErr w:type="spellEnd"/>
           </w:p>
         </w:tc>
       </w:tr>
@@ -4905,7 +4675,6 @@
                 <w:szCs w:val="21"/>
               </w:rPr>
             </w:pPr>
-            <w:proofErr w:type="spellStart"/>
             <w:r>
               <w:rPr>
                 <w:sz w:val="21"/>
@@ -4913,7 +4682,6 @@
               </w:rPr>
               <w:t>roc_auc</w:t>
             </w:r>
-            <w:proofErr w:type="spellEnd"/>
           </w:p>
         </w:tc>
         <w:tc>
@@ -5049,7 +4817,6 @@
                 <w:szCs w:val="21"/>
               </w:rPr>
             </w:pPr>
-            <w:proofErr w:type="spellStart"/>
             <w:r>
               <w:rPr>
                 <w:sz w:val="21"/>
@@ -5057,7 +4824,6 @@
               </w:rPr>
               <w:t>LogisticReg</w:t>
             </w:r>
-            <w:proofErr w:type="spellEnd"/>
           </w:p>
         </w:tc>
       </w:tr>
@@ -5334,7 +5100,6 @@
                 <w:szCs w:val="21"/>
               </w:rPr>
             </w:pPr>
-            <w:proofErr w:type="spellStart"/>
             <w:r>
               <w:rPr>
                 <w:sz w:val="21"/>
@@ -5342,7 +5107,6 @@
               </w:rPr>
               <w:t>Roc_auc</w:t>
             </w:r>
-            <w:proofErr w:type="spellEnd"/>
           </w:p>
         </w:tc>
         <w:tc>
@@ -5533,7 +5297,6 @@
                 <w:szCs w:val="21"/>
               </w:rPr>
             </w:pPr>
-            <w:proofErr w:type="spellStart"/>
             <w:r>
               <w:rPr>
                 <w:sz w:val="21"/>
@@ -5541,7 +5304,6 @@
               </w:rPr>
               <w:t>MultinoialNB</w:t>
             </w:r>
-            <w:proofErr w:type="spellEnd"/>
           </w:p>
         </w:tc>
         <w:tc>
@@ -5556,7 +5318,6 @@
                 <w:szCs w:val="21"/>
               </w:rPr>
             </w:pPr>
-            <w:proofErr w:type="spellStart"/>
             <w:r>
               <w:rPr>
                 <w:sz w:val="21"/>
@@ -5564,7 +5325,6 @@
               </w:rPr>
               <w:t>BernoulliNB</w:t>
             </w:r>
-            <w:proofErr w:type="spellEnd"/>
           </w:p>
         </w:tc>
         <w:tc>
@@ -5579,7 +5339,6 @@
                 <w:szCs w:val="21"/>
               </w:rPr>
             </w:pPr>
-            <w:proofErr w:type="spellStart"/>
             <w:r>
               <w:rPr>
                 <w:sz w:val="21"/>
@@ -5587,7 +5346,6 @@
               </w:rPr>
               <w:t>LogisticReg</w:t>
             </w:r>
-            <w:proofErr w:type="spellEnd"/>
           </w:p>
         </w:tc>
       </w:tr>
@@ -5746,7 +5504,6 @@
                 <w:szCs w:val="21"/>
               </w:rPr>
             </w:pPr>
-            <w:proofErr w:type="spellStart"/>
             <w:r>
               <w:rPr>
                 <w:sz w:val="21"/>
@@ -5754,7 +5511,6 @@
               </w:rPr>
               <w:t>LogisticReg</w:t>
             </w:r>
-            <w:proofErr w:type="spellEnd"/>
           </w:p>
         </w:tc>
       </w:tr>
@@ -5914,21 +5670,12 @@
           <w:szCs w:val="21"/>
         </w:rPr>
       </w:pPr>
-      <w:proofErr w:type="spellStart"/>
-      <w:r>
-        <w:rPr>
-          <w:sz w:val="21"/>
-          <w:szCs w:val="21"/>
-        </w:rPr>
-        <w:t>Kaggle</w:t>
-      </w:r>
-      <w:proofErr w:type="spellEnd"/>
-      <w:r>
-        <w:rPr>
-          <w:sz w:val="21"/>
-          <w:szCs w:val="21"/>
-        </w:rPr>
-        <w:t xml:space="preserve">: Please check the name: </w:t>
+      <w:r>
+        <w:rPr>
+          <w:sz w:val="21"/>
+          <w:szCs w:val="21"/>
+        </w:rPr>
+        <w:t xml:space="preserve">Kaggle: Please check the name: </w:t>
       </w:r>
       <w:r>
         <w:rPr>
@@ -5937,21 +5684,12 @@
         </w:rPr>
         <w:t>“</w:t>
       </w:r>
-      <w:proofErr w:type="spellStart"/>
-      <w:r>
-        <w:rPr>
-          <w:sz w:val="21"/>
-          <w:szCs w:val="21"/>
-        </w:rPr>
-        <w:t>Datta</w:t>
-      </w:r>
-      <w:proofErr w:type="spellEnd"/>
-      <w:r>
-        <w:rPr>
-          <w:sz w:val="21"/>
-          <w:szCs w:val="21"/>
-        </w:rPr>
-        <w:t xml:space="preserve"> Sainath D &amp; Madhu Kiran Gudivada</w:t>
+      <w:r>
+        <w:rPr>
+          <w:sz w:val="21"/>
+          <w:szCs w:val="21"/>
+        </w:rPr>
+        <w:t>Datta Sainath D &amp; Madhu Kiran Gudivada</w:t>
       </w:r>
       <w:r>
         <w:rPr>
@@ -5976,40 +5714,170 @@
           <w:szCs w:val="21"/>
         </w:rPr>
       </w:pPr>
-    </w:p>
-    <w:p>
-      <w:pPr>
-        <w:pStyle w:val="BodyText"/>
+      <w:r>
+        <w:rPr>
+          <w:sz w:val="21"/>
+          <w:szCs w:val="21"/>
+        </w:rPr>
+        <w:t>(We have secured 2</w:t>
+      </w:r>
+      <w:r>
+        <w:rPr>
+          <w:sz w:val="21"/>
+          <w:szCs w:val="21"/>
+          <w:vertAlign w:val="superscript"/>
+        </w:rPr>
+        <w:t>nd</w:t>
+      </w:r>
+      <w:r>
+        <w:rPr>
+          <w:sz w:val="21"/>
+          <w:szCs w:val="21"/>
+        </w:rPr>
+        <w:t xml:space="preserve"> position)</w:t>
+      </w:r>
+    </w:p>
+    <w:p>
+      <w:pPr>
+        <w:pStyle w:val="BodyText"/>
+        <w:rPr>
+          <w:sz w:val="21"/>
+          <w:szCs w:val="21"/>
+        </w:rPr>
+      </w:pPr>
+    </w:p>
+    <w:p>
+      <w:pPr>
+        <w:pStyle w:val="ListParagraph"/>
+        <w:tabs>
+          <w:tab w:val="left" w:pos="2077"/>
+          <w:tab w:val="left" w:pos="2078"/>
+        </w:tabs>
+        <w:ind w:left="0" w:firstLine="0"/>
         <w:jc w:val="center"/>
         <w:rPr>
           <w:b/>
-          <w:sz w:val="21"/>
-          <w:szCs w:val="21"/>
-        </w:rPr>
-      </w:pPr>
-      <w:r>
-        <w:rPr>
-          <w:b/>
-          <w:sz w:val="21"/>
-          <w:szCs w:val="21"/>
-        </w:rPr>
-        <w:t>VI</w:t>
-      </w:r>
-      <w:r>
-        <w:rPr>
-          <w:b/>
-          <w:sz w:val="21"/>
-          <w:szCs w:val="21"/>
+          <w:sz w:val="13"/>
+        </w:rPr>
+      </w:pPr>
+      <w:r>
+        <w:rPr>
+          <w:b/>
+          <w:sz w:val="21"/>
+        </w:rPr>
+        <w:t>VII</w:t>
+      </w:r>
+      <w:r>
+        <w:rPr>
+          <w:b/>
+          <w:sz w:val="21"/>
         </w:rPr>
         <w:t>I</w:t>
       </w:r>
       <w:r>
         <w:rPr>
           <w:b/>
-          <w:sz w:val="21"/>
-          <w:szCs w:val="21"/>
-        </w:rPr>
-        <w:t>I</w:t>
+          <w:sz w:val="16"/>
+        </w:rPr>
+        <w:t>.</w:t>
+      </w:r>
+      <w:r>
+        <w:rPr>
+          <w:b/>
+          <w:sz w:val="21"/>
+        </w:rPr>
+        <w:t>VIDEO</w:t>
+      </w:r>
+    </w:p>
+    <w:p>
+      <w:pPr>
+        <w:pStyle w:val="BodyText"/>
+        <w:rPr>
+          <w:sz w:val="21"/>
+          <w:szCs w:val="21"/>
+        </w:rPr>
+      </w:pPr>
+    </w:p>
+    <w:p>
+      <w:pPr>
+        <w:pStyle w:val="BodyText"/>
+        <w:rPr>
+          <w:sz w:val="21"/>
+          <w:szCs w:val="21"/>
+        </w:rPr>
+      </w:pPr>
+      <w:r>
+        <w:rPr>
+          <w:sz w:val="21"/>
+          <w:szCs w:val="21"/>
+        </w:rPr>
+        <w:t xml:space="preserve">Youtube Link: </w:t>
+      </w:r>
+    </w:p>
+    <w:p>
+      <w:pPr>
+        <w:pStyle w:val="BodyText"/>
+        <w:rPr>
+          <w:sz w:val="21"/>
+          <w:szCs w:val="21"/>
+        </w:rPr>
+      </w:pPr>
+      <w:hyperlink r:id="rId23" w:history="1">
+        <w:r>
+          <w:rPr>
+            <w:rStyle w:val="Hyperlink"/>
+            <w:sz w:val="21"/>
+            <w:szCs w:val="21"/>
+          </w:rPr>
+          <w:t>https://www.youtube.com/watch?v=sbNptxBycK</w:t>
+        </w:r>
+        <w:r>
+          <w:rPr>
+            <w:rStyle w:val="Hyperlink"/>
+            <w:sz w:val="21"/>
+            <w:szCs w:val="21"/>
+          </w:rPr>
+          <w:t>8</w:t>
+        </w:r>
+      </w:hyperlink>
+    </w:p>
+    <w:p>
+      <w:pPr>
+        <w:pStyle w:val="BodyText"/>
+        <w:rPr>
+          <w:sz w:val="21"/>
+          <w:szCs w:val="21"/>
+        </w:rPr>
+      </w:pPr>
+      <w:bookmarkStart w:id="5" w:name="_GoBack"/>
+      <w:bookmarkEnd w:id="5"/>
+    </w:p>
+    <w:p>
+      <w:pPr>
+        <w:pStyle w:val="BodyText"/>
+        <w:rPr>
+          <w:sz w:val="21"/>
+          <w:szCs w:val="21"/>
+        </w:rPr>
+      </w:pPr>
+    </w:p>
+    <w:p>
+      <w:pPr>
+        <w:pStyle w:val="BodyText"/>
+        <w:jc w:val="center"/>
+        <w:rPr>
+          <w:b/>
+          <w:sz w:val="21"/>
+          <w:szCs w:val="21"/>
+        </w:rPr>
+      </w:pPr>
+      <w:r>
+        <w:rPr>
+          <w:b/>
+          <w:sz w:val="21"/>
+          <w:szCs w:val="21"/>
+        </w:rPr>
+        <w:t>IX</w:t>
       </w:r>
       <w:r>
         <w:rPr>
@@ -6209,7 +6077,7 @@
           <w:sz w:val="21"/>
           <w:szCs w:val="21"/>
         </w:rPr>
-        <w:t>IX</w:t>
+        <w:t>X</w:t>
       </w:r>
       <w:r>
         <w:rPr>
@@ -6242,23 +6110,7 @@
           <w:sz w:val="21"/>
           <w:szCs w:val="21"/>
         </w:rPr>
-        <w:t xml:space="preserve">[1] B. Krishnamurthy, P. Gill, and M. </w:t>
-      </w:r>
-      <w:proofErr w:type="spellStart"/>
-      <w:r>
-        <w:rPr>
-          <w:sz w:val="21"/>
-          <w:szCs w:val="21"/>
-        </w:rPr>
-        <w:t>Arlitt</w:t>
-      </w:r>
-      <w:proofErr w:type="spellEnd"/>
-      <w:r>
-        <w:rPr>
-          <w:sz w:val="21"/>
-          <w:szCs w:val="21"/>
-        </w:rPr>
-        <w:t>, “A Few Chirps about Twitter,” Proc. First Workshop Online Social Networks, 2008.</w:t>
+        <w:t>[1] B. Krishnamurthy, P. Gill, and M. Arlitt, “A Few Chirps about Twitter,” Proc. First Workshop Online Social Networks, 2008.</w:t>
       </w:r>
     </w:p>
     <w:p>
@@ -6275,47 +6127,7 @@
           <w:sz w:val="21"/>
           <w:szCs w:val="21"/>
         </w:rPr>
-        <w:t xml:space="preserve">[2] S. </w:t>
-      </w:r>
-      <w:proofErr w:type="spellStart"/>
-      <w:r>
-        <w:rPr>
-          <w:sz w:val="21"/>
-          <w:szCs w:val="21"/>
-        </w:rPr>
-        <w:t>Yardi</w:t>
-      </w:r>
-      <w:proofErr w:type="spellEnd"/>
-      <w:r>
-        <w:rPr>
-          <w:sz w:val="21"/>
-          <w:szCs w:val="21"/>
-        </w:rPr>
-        <w:t xml:space="preserve">, D. Romero, G. </w:t>
-      </w:r>
-      <w:proofErr w:type="spellStart"/>
-      <w:r>
-        <w:rPr>
-          <w:sz w:val="21"/>
-          <w:szCs w:val="21"/>
-        </w:rPr>
-        <w:t>Schoenebeck</w:t>
-      </w:r>
-      <w:proofErr w:type="spellEnd"/>
-      <w:r>
-        <w:rPr>
-          <w:sz w:val="21"/>
-          <w:szCs w:val="21"/>
-        </w:rPr>
-        <w:t xml:space="preserve">, and D. Boyd, “Detecting Spam in a Twitter Network,” First Monday, vol. </w:t>
-      </w:r>
-      <w:r>
-        <w:rPr>
-          <w:sz w:val="21"/>
-          <w:szCs w:val="21"/>
-        </w:rPr>
-        <w:lastRenderedPageBreak/>
-        <w:t>15, no. 1, Jan. 2010.</w:t>
+        <w:t>[2] S. Yardi, D. Romero, G. Schoenebeck, and D. Boyd, “Detecting Spam in a Twitter Network,” First Monday, vol. 15, no. 1, Jan. 2010.</w:t>
       </w:r>
     </w:p>
     <w:p>
@@ -6332,23 +6144,7 @@
           <w:sz w:val="21"/>
           <w:szCs w:val="21"/>
         </w:rPr>
-        <w:t xml:space="preserve">[3] C. Grier, K. Thomas, V. </w:t>
-      </w:r>
-      <w:proofErr w:type="spellStart"/>
-      <w:r>
-        <w:rPr>
-          <w:sz w:val="21"/>
-          <w:szCs w:val="21"/>
-        </w:rPr>
-        <w:t>Paxson</w:t>
-      </w:r>
-      <w:proofErr w:type="spellEnd"/>
-      <w:r>
-        <w:rPr>
-          <w:sz w:val="21"/>
-          <w:szCs w:val="21"/>
-        </w:rPr>
-        <w:t>, and M. Zhang, “@spam: The Underground on 140 Characters or Less,” Proc. 17th ACM Conf. Computer and Comm. Security, pp. 27-37, 2010.</w:t>
+        <w:t>[3] C. Grier, K. Thomas, V. Paxson, and M. Zhang, “@spam: The Underground on 140 Characters or Less,” Proc. 17th ACM Conf. Computer and Comm. Security, pp. 27-37, 2010.</w:t>
       </w:r>
     </w:p>
     <w:p>
@@ -6365,23 +6161,7 @@
           <w:sz w:val="21"/>
           <w:szCs w:val="21"/>
         </w:rPr>
-        <w:t xml:space="preserve">[4] K. Thomas, C. Grier, D. Song, and V. </w:t>
-      </w:r>
-      <w:proofErr w:type="spellStart"/>
-      <w:r>
-        <w:rPr>
-          <w:sz w:val="21"/>
-          <w:szCs w:val="21"/>
-        </w:rPr>
-        <w:t>Paxson</w:t>
-      </w:r>
-      <w:proofErr w:type="spellEnd"/>
-      <w:r>
-        <w:rPr>
-          <w:sz w:val="21"/>
-          <w:szCs w:val="21"/>
-        </w:rPr>
-        <w:t>, “Suspended Accounts in Retrospect: An Analysis of Twitter Spam,” Proc. ACM SIGCOMM Conf. Internet Measurement Conf., pp. 243-258, 2011.</w:t>
+        <w:t>[4] K. Thomas, C. Grier, D. Song, and V. Paxson, “Suspended Accounts in Retrospect: An Analysis of Twitter Spam,” Proc. ACM SIGCOMM Conf. Internet Measurement Conf., pp. 243-258, 2011.</w:t>
       </w:r>
     </w:p>
     <w:p>
@@ -6398,103 +6178,7 @@
           <w:sz w:val="21"/>
           <w:szCs w:val="21"/>
         </w:rPr>
-        <w:t xml:space="preserve">[5] Emilio Ferrara, </w:t>
-      </w:r>
-      <w:proofErr w:type="spellStart"/>
-      <w:r>
-        <w:rPr>
-          <w:sz w:val="21"/>
-          <w:szCs w:val="21"/>
-        </w:rPr>
-        <w:t>Onur</w:t>
-      </w:r>
-      <w:proofErr w:type="spellEnd"/>
-      <w:r>
-        <w:rPr>
-          <w:sz w:val="21"/>
-          <w:szCs w:val="21"/>
-        </w:rPr>
-        <w:t xml:space="preserve"> </w:t>
-      </w:r>
-      <w:proofErr w:type="spellStart"/>
-      <w:r>
-        <w:rPr>
-          <w:sz w:val="21"/>
-          <w:szCs w:val="21"/>
-        </w:rPr>
-        <w:t>Varol</w:t>
-      </w:r>
-      <w:proofErr w:type="spellEnd"/>
-      <w:r>
-        <w:rPr>
-          <w:sz w:val="21"/>
-          <w:szCs w:val="21"/>
-        </w:rPr>
-        <w:t xml:space="preserve">, Clayton Davis, </w:t>
-      </w:r>
-      <w:proofErr w:type="spellStart"/>
-      <w:r>
-        <w:rPr>
-          <w:sz w:val="21"/>
-          <w:szCs w:val="21"/>
-        </w:rPr>
-        <w:t>Flippo</w:t>
-      </w:r>
-      <w:proofErr w:type="spellEnd"/>
-      <w:r>
-        <w:rPr>
-          <w:sz w:val="21"/>
-          <w:szCs w:val="21"/>
-        </w:rPr>
-        <w:t xml:space="preserve"> </w:t>
-      </w:r>
-      <w:proofErr w:type="spellStart"/>
-      <w:r>
-        <w:rPr>
-          <w:sz w:val="21"/>
-          <w:szCs w:val="21"/>
-        </w:rPr>
-        <w:t>Menczer</w:t>
-      </w:r>
-      <w:proofErr w:type="spellEnd"/>
-      <w:r>
-        <w:rPr>
-          <w:sz w:val="21"/>
-          <w:szCs w:val="21"/>
-        </w:rPr>
-        <w:t xml:space="preserve">, </w:t>
-      </w:r>
-      <w:proofErr w:type="spellStart"/>
-      <w:r>
-        <w:rPr>
-          <w:sz w:val="21"/>
-          <w:szCs w:val="21"/>
-        </w:rPr>
-        <w:t>Allessandro</w:t>
-      </w:r>
-      <w:proofErr w:type="spellEnd"/>
-      <w:r>
-        <w:rPr>
-          <w:sz w:val="21"/>
-          <w:szCs w:val="21"/>
-        </w:rPr>
-        <w:t xml:space="preserve"> </w:t>
-      </w:r>
-      <w:proofErr w:type="spellStart"/>
-      <w:r>
-        <w:rPr>
-          <w:sz w:val="21"/>
-          <w:szCs w:val="21"/>
-        </w:rPr>
-        <w:t>Flammini</w:t>
-      </w:r>
-      <w:proofErr w:type="spellEnd"/>
-      <w:r>
-        <w:rPr>
-          <w:sz w:val="21"/>
-          <w:szCs w:val="21"/>
-        </w:rPr>
-        <w:t xml:space="preserve">, “The Rise of Social Bots”, </w:t>
+        <w:t xml:space="preserve">[5] Emilio Ferrara, Onur Varol, Clayton Davis, Flippo Menczer, Allessandro Flammini, “The Rise of Social Bots”, </w:t>
       </w:r>
       <w:r>
         <w:rPr>
@@ -6542,23 +6226,7 @@
           <w:sz w:val="21"/>
           <w:szCs w:val="21"/>
         </w:rPr>
-        <w:t xml:space="preserve">[7] Erin </w:t>
-      </w:r>
-      <w:proofErr w:type="spellStart"/>
-      <w:r>
-        <w:rPr>
-          <w:sz w:val="21"/>
-          <w:szCs w:val="21"/>
-        </w:rPr>
-        <w:t>Shellman</w:t>
-      </w:r>
-      <w:proofErr w:type="spellEnd"/>
-      <w:r>
-        <w:rPr>
-          <w:sz w:val="21"/>
-          <w:szCs w:val="21"/>
-        </w:rPr>
-        <w:t>, http://www.erinshellman.com/bot-or-not/.</w:t>
+        <w:t>[7] Erin Shellman, http://www.erinshellman.com/bot-or-not/.</w:t>
       </w:r>
     </w:p>
     <w:p>
@@ -6594,8 +6262,8 @@
 </file>
 
 <file path=word/numbering.xml><?xml version="1.0" encoding="utf-8"?>
-<w:numbering xmlns:wpc="http://schemas.microsoft.com/office/word/2010/wordprocessingCanvas" xmlns:cx="http://schemas.microsoft.com/office/drawing/2014/chartex" xmlns:cx1="http://schemas.microsoft.com/office/drawing/2015/9/8/chartex" xmlns:cx2="http://schemas.microsoft.com/office/drawing/2015/10/21/chartex" xmlns:cx3="http://schemas.microsoft.com/office/drawing/2016/5/9/chartex" xmlns:cx4="http://schemas.microsoft.com/office/drawing/2016/5/10/chartex" xmlns:cx5="http://schemas.microsoft.com/office/drawing/2016/5/11/chartex" xmlns:cx6="http://schemas.microsoft.com/office/drawing/2016/5/12/chartex" xmlns:cx7="http://schemas.microsoft.com/office/drawing/2016/5/13/chartex" xmlns:cx8="http://schemas.microsoft.com/office/drawing/2016/5/14/chartex" xmlns:mc="http://schemas.openxmlformats.org/markup-compatibility/2006" xmlns:o="urn:schemas-microsoft-com:office:office" xmlns:r="http://schemas.openxmlformats.org/officeDocument/2006/relationships" xmlns:m="http://schemas.openxmlformats.org/officeDocument/2006/math" xmlns:v="urn:schemas-microsoft-com:vml" xmlns:wp14="http://schemas.microsoft.com/office/word/2010/wordprocessingDrawing" xmlns:wp="http://schemas.openxmlformats.org/drawingml/2006/wordprocessingDrawing" xmlns:w10="urn:schemas-microsoft-com:office:word" xmlns:w="http://schemas.openxmlformats.org/wordprocessingml/2006/main" xmlns:w14="http://schemas.microsoft.com/office/word/2010/wordml" xmlns:w15="http://schemas.microsoft.com/office/word/2012/wordml" xmlns:w16se="http://schemas.microsoft.com/office/word/2015/wordml/symex" xmlns:wpg="http://schemas.microsoft.com/office/word/2010/wordprocessingGroup" xmlns:wpi="http://schemas.microsoft.com/office/word/2010/wordprocessingInk" xmlns:wne="http://schemas.microsoft.com/office/word/2006/wordml" xmlns:wps="http://schemas.microsoft.com/office/word/2010/wordprocessingShape" mc:Ignorable="w14 w15 w16se wp14">
-  <w:abstractNum w:abstractNumId="0" w15:restartNumberingAfterBreak="0">
+<w:numbering xmlns:wpc="http://schemas.microsoft.com/office/word/2010/wordprocessingCanvas" xmlns:mo="http://schemas.microsoft.com/office/mac/office/2008/main" xmlns:mc="http://schemas.openxmlformats.org/markup-compatibility/2006" xmlns:mv="urn:schemas-microsoft-com:mac:vml" xmlns:o="urn:schemas-microsoft-com:office:office" xmlns:r="http://schemas.openxmlformats.org/officeDocument/2006/relationships" xmlns:m="http://schemas.openxmlformats.org/officeDocument/2006/math" xmlns:v="urn:schemas-microsoft-com:vml" xmlns:wp14="http://schemas.microsoft.com/office/word/2010/wordprocessingDrawing" xmlns:wp="http://schemas.openxmlformats.org/drawingml/2006/wordprocessingDrawing" xmlns:w10="urn:schemas-microsoft-com:office:word" xmlns:w="http://schemas.openxmlformats.org/wordprocessingml/2006/main" xmlns:w14="http://schemas.microsoft.com/office/word/2010/wordml" xmlns:w15="http://schemas.microsoft.com/office/word/2012/wordml" xmlns:wpg="http://schemas.microsoft.com/office/word/2010/wordprocessingGroup" xmlns:wpi="http://schemas.microsoft.com/office/word/2010/wordprocessingInk" xmlns:wne="http://schemas.microsoft.com/office/word/2006/wordml" xmlns:wps="http://schemas.microsoft.com/office/word/2010/wordprocessingShape" mc:Ignorable="w14 w15 wp14">
+  <w:abstractNum w:abstractNumId="0">
     <w:nsid w:val="18C86E01"/>
     <w:multiLevelType w:val="multilevel"/>
     <w:tmpl w:val="694AA0B2"/>
@@ -6710,7 +6378,7 @@
       </w:rPr>
     </w:lvl>
   </w:abstractNum>
-  <w:abstractNum w:abstractNumId="1" w15:restartNumberingAfterBreak="0">
+  <w:abstractNum w:abstractNumId="1">
     <w:nsid w:val="38FC6311"/>
     <w:multiLevelType w:val="hybridMultilevel"/>
     <w:tmpl w:val="985ECB04"/>
@@ -6799,7 +6467,7 @@
       </w:pPr>
     </w:lvl>
   </w:abstractNum>
-  <w:abstractNum w:abstractNumId="2" w15:restartNumberingAfterBreak="0">
+  <w:abstractNum w:abstractNumId="2">
     <w:nsid w:val="39D138E7"/>
     <w:multiLevelType w:val="hybridMultilevel"/>
     <w:tmpl w:val="09E4C53E"/>
@@ -6888,7 +6556,7 @@
       </w:pPr>
     </w:lvl>
   </w:abstractNum>
-  <w:abstractNum w:abstractNumId="3" w15:restartNumberingAfterBreak="0">
+  <w:abstractNum w:abstractNumId="3">
     <w:nsid w:val="55B376B7"/>
     <w:multiLevelType w:val="hybridMultilevel"/>
     <w:tmpl w:val="E2A8D902"/>
@@ -6977,7 +6645,7 @@
       </w:pPr>
     </w:lvl>
   </w:abstractNum>
-  <w:abstractNum w:abstractNumId="4" w15:restartNumberingAfterBreak="0">
+  <w:abstractNum w:abstractNumId="4">
     <w:nsid w:val="662E3B70"/>
     <w:multiLevelType w:val="hybridMultilevel"/>
     <w:tmpl w:val="7FA0AFCC"/>
@@ -7066,7 +6734,7 @@
       </w:pPr>
     </w:lvl>
   </w:abstractNum>
-  <w:abstractNum w:abstractNumId="5" w15:restartNumberingAfterBreak="0">
+  <w:abstractNum w:abstractNumId="5">
     <w:nsid w:val="77251482"/>
     <w:multiLevelType w:val="hybridMultilevel"/>
     <w:tmpl w:val="74F6944C"/>
@@ -7156,7 +6824,7 @@
       </w:pPr>
     </w:lvl>
   </w:abstractNum>
-  <w:abstractNum w:abstractNumId="6" w15:restartNumberingAfterBreak="0">
+  <w:abstractNum w:abstractNumId="6">
     <w:nsid w:val="7BA81D6B"/>
     <w:multiLevelType w:val="multilevel"/>
     <w:tmpl w:val="62D62D94"/>
@@ -7295,7 +6963,7 @@
 </file>
 
 <file path=word/styles.xml><?xml version="1.0" encoding="utf-8"?>
-<w:styles xmlns:mc="http://schemas.openxmlformats.org/markup-compatibility/2006" xmlns:r="http://schemas.openxmlformats.org/officeDocument/2006/relationships" xmlns:w="http://schemas.openxmlformats.org/wordprocessingml/2006/main" xmlns:w14="http://schemas.microsoft.com/office/word/2010/wordml" xmlns:w15="http://schemas.microsoft.com/office/word/2012/wordml" xmlns:w16se="http://schemas.microsoft.com/office/word/2015/wordml/symex" mc:Ignorable="w14 w15 w16se">
+<w:styles xmlns:mc="http://schemas.openxmlformats.org/markup-compatibility/2006" xmlns:r="http://schemas.openxmlformats.org/officeDocument/2006/relationships" xmlns:w="http://schemas.openxmlformats.org/wordprocessingml/2006/main" xmlns:w14="http://schemas.microsoft.com/office/word/2010/wordml" xmlns:w15="http://schemas.microsoft.com/office/word/2012/wordml" mc:Ignorable="w14 w15">
   <w:docDefaults>
     <w:rPrDefault>
       <w:rPr>
@@ -7311,7 +6979,7 @@
       </w:pPr>
     </w:pPrDefault>
   </w:docDefaults>
-  <w:latentStyles w:defLockedState="0" w:defUIPriority="99" w:defSemiHidden="0" w:defUnhideWhenUsed="0" w:defQFormat="0" w:count="374">
+  <w:latentStyles w:defLockedState="0" w:defUIPriority="99" w:defSemiHidden="0" w:defUnhideWhenUsed="0" w:defQFormat="0" w:count="382">
     <w:lsdException w:name="Normal" w:uiPriority="0" w:qFormat="1"/>
     <w:lsdException w:name="heading 1" w:uiPriority="9" w:qFormat="1"/>
     <w:lsdException w:name="heading 2" w:semiHidden="1" w:uiPriority="9" w:unhideWhenUsed="1" w:qFormat="1"/>
@@ -7775,6 +7443,7 @@
     <w:uiPriority w:val="39"/>
     <w:rsid w:val="00895ED1"/>
     <w:tblPr>
+      <w:tblInd w:w="0" w:type="dxa"/>
       <w:tblBorders>
         <w:top w:val="single" w:sz="4" w:space="0" w:color="auto"/>
         <w:left w:val="single" w:sz="4" w:space="0" w:color="auto"/>
@@ -7783,6 +7452,12 @@
         <w:insideH w:val="single" w:sz="4" w:space="0" w:color="auto"/>
         <w:insideV w:val="single" w:sz="4" w:space="0" w:color="auto"/>
       </w:tblBorders>
+      <w:tblCellMar>
+        <w:top w:w="0" w:type="dxa"/>
+        <w:left w:w="108" w:type="dxa"/>
+        <w:bottom w:w="0" w:type="dxa"/>
+        <w:right w:w="108" w:type="dxa"/>
+      </w:tblCellMar>
     </w:tblPr>
   </w:style>
   <w:style w:type="paragraph" w:styleId="HTMLPreformatted">

</xml_diff>